<commit_message>
Added testing of 9.1-9.3
</commit_message>
<xml_diff>
--- a/lab09/Report/Звіт.docx
+++ b/lab09/Report/Звіт.docx
@@ -1111,7 +1111,6 @@
         </w:rPr>
         <w:t xml:space="preserve"> - </w:t>
       </w:r>
-      <w:proofErr w:type="spellStart"/>
       <w:r>
         <w:rPr>
           <w:sz w:val="28"/>
@@ -1120,7 +1119,6 @@
         </w:rPr>
         <w:t>int</w:t>
       </w:r>
-      <w:proofErr w:type="spellEnd"/>
     </w:p>
     <w:p>
       <w:pPr>
@@ -1329,7 +1327,6 @@
         </w:rPr>
         <w:t xml:space="preserve"> - </w:t>
       </w:r>
-      <w:proofErr w:type="spellStart"/>
       <w:r>
         <w:rPr>
           <w:sz w:val="28"/>
@@ -1338,7 +1335,6 @@
         </w:rPr>
         <w:t>int</w:t>
       </w:r>
-      <w:proofErr w:type="spellEnd"/>
     </w:p>
     <w:p>
       <w:pPr>
@@ -1370,7 +1366,6 @@
         </w:rPr>
         <w:t xml:space="preserve"> - </w:t>
       </w:r>
-      <w:proofErr w:type="spellStart"/>
       <w:r>
         <w:rPr>
           <w:sz w:val="28"/>
@@ -1379,7 +1374,6 @@
         </w:rPr>
         <w:t>int</w:t>
       </w:r>
-      <w:proofErr w:type="spellEnd"/>
     </w:p>
     <w:p>
       <w:pPr>
@@ -1521,23 +1515,7 @@
           <w:sz w:val="28"/>
           <w:szCs w:val="28"/>
         </w:rPr>
-        <w:t>#</w:t>
-      </w:r>
-      <w:proofErr w:type="spellStart"/>
-      <w:r>
-        <w:rPr>
-          <w:sz w:val="28"/>
-          <w:szCs w:val="28"/>
-        </w:rPr>
-        <w:t>include</w:t>
-      </w:r>
-      <w:proofErr w:type="spellEnd"/>
-      <w:r>
-        <w:rPr>
-          <w:sz w:val="28"/>
-          <w:szCs w:val="28"/>
-        </w:rPr>
-        <w:t xml:space="preserve"> &lt;</w:t>
+        <w:t>#include &lt;</w:t>
       </w:r>
       <w:proofErr w:type="spellStart"/>
       <w:r>
@@ -4315,23 +4293,7 @@
           <w:sz w:val="28"/>
           <w:szCs w:val="28"/>
         </w:rPr>
-        <w:t xml:space="preserve">            </w:t>
-      </w:r>
-      <w:proofErr w:type="spellStart"/>
-      <w:r>
-        <w:rPr>
-          <w:sz w:val="28"/>
-          <w:szCs w:val="28"/>
-        </w:rPr>
-        <w:t>else</w:t>
-      </w:r>
-      <w:proofErr w:type="spellEnd"/>
-      <w:r>
-        <w:rPr>
-          <w:sz w:val="28"/>
-          <w:szCs w:val="28"/>
-        </w:rPr>
-        <w:t xml:space="preserve"> times1++;</w:t>
+        <w:t xml:space="preserve">            else times1++;</w:t>
       </w:r>
     </w:p>
     <w:p>
@@ -4425,8 +4387,1337 @@
           <w:szCs w:val="28"/>
         </w:rPr>
       </w:pPr>
+    </w:p>
+    <w:p>
+      <w:pPr>
+        <w:rPr>
+          <w:sz w:val="28"/>
+          <w:szCs w:val="28"/>
+          <w:lang w:val="ru-RU"/>
+        </w:rPr>
+      </w:pPr>
+      <w:r>
+        <w:rPr>
+          <w:sz w:val="28"/>
+          <w:szCs w:val="28"/>
+        </w:rPr>
+        <w:t xml:space="preserve">Модульне тестування </w:t>
+      </w:r>
       <w:bookmarkStart w:id="0" w:name="_GoBack"/>
       <w:bookmarkEnd w:id="0"/>
+    </w:p>
+    <w:p>
+      <w:pPr>
+        <w:rPr>
+          <w:sz w:val="28"/>
+          <w:szCs w:val="28"/>
+        </w:rPr>
+      </w:pPr>
+      <w:r>
+        <w:rPr>
+          <w:sz w:val="28"/>
+          <w:szCs w:val="28"/>
+        </w:rPr>
+        <w:t>Тест-кейс №1</w:t>
+      </w:r>
+    </w:p>
+    <w:p>
+      <w:pPr>
+        <w:rPr>
+          <w:sz w:val="28"/>
+          <w:szCs w:val="28"/>
+        </w:rPr>
+      </w:pPr>
+      <w:r>
+        <w:rPr>
+          <w:sz w:val="28"/>
+          <w:szCs w:val="28"/>
+        </w:rPr>
+        <w:t>Вхідні дані:</w:t>
+      </w:r>
+    </w:p>
+    <w:p>
+      <w:pPr>
+        <w:rPr>
+          <w:sz w:val="28"/>
+          <w:szCs w:val="28"/>
+        </w:rPr>
+      </w:pPr>
+      <w:r>
+        <w:rPr>
+          <w:sz w:val="28"/>
+          <w:szCs w:val="28"/>
+        </w:rPr>
+        <w:t>Сума покупки=100</w:t>
+      </w:r>
+    </w:p>
+    <w:p>
+      <w:pPr>
+        <w:rPr>
+          <w:sz w:val="28"/>
+          <w:szCs w:val="28"/>
+        </w:rPr>
+      </w:pPr>
+      <w:r>
+        <w:rPr>
+          <w:sz w:val="28"/>
+          <w:szCs w:val="28"/>
+        </w:rPr>
+        <w:t>Розмір=42</w:t>
+      </w:r>
+    </w:p>
+    <w:p>
+      <w:pPr>
+        <w:rPr>
+          <w:sz w:val="28"/>
+          <w:szCs w:val="28"/>
+        </w:rPr>
+      </w:pPr>
+      <w:r>
+        <w:rPr>
+          <w:sz w:val="28"/>
+          <w:szCs w:val="28"/>
+        </w:rPr>
+        <w:t>Число N=1</w:t>
+      </w:r>
+    </w:p>
+    <w:p>
+      <w:pPr>
+        <w:rPr>
+          <w:sz w:val="28"/>
+          <w:szCs w:val="28"/>
+        </w:rPr>
+      </w:pPr>
+    </w:p>
+    <w:p>
+      <w:pPr>
+        <w:rPr>
+          <w:sz w:val="28"/>
+          <w:szCs w:val="28"/>
+        </w:rPr>
+      </w:pPr>
+      <w:r>
+        <w:rPr>
+          <w:sz w:val="28"/>
+          <w:szCs w:val="28"/>
+        </w:rPr>
+        <w:t>99</w:t>
+      </w:r>
+    </w:p>
+    <w:p>
+      <w:pPr>
+        <w:rPr>
+          <w:sz w:val="28"/>
+          <w:szCs w:val="28"/>
+        </w:rPr>
+      </w:pPr>
+      <w:r>
+        <w:rPr>
+          <w:sz w:val="28"/>
+          <w:szCs w:val="28"/>
+        </w:rPr>
+        <w:t>Такого розміру не існує.</w:t>
+      </w:r>
+    </w:p>
+    <w:p>
+      <w:pPr>
+        <w:rPr>
+          <w:sz w:val="28"/>
+          <w:szCs w:val="28"/>
+        </w:rPr>
+      </w:pPr>
+      <w:r>
+        <w:rPr>
+          <w:sz w:val="28"/>
+          <w:szCs w:val="28"/>
+        </w:rPr>
+        <w:t>31</w:t>
+      </w:r>
+    </w:p>
+    <w:p>
+      <w:pPr>
+        <w:rPr>
+          <w:sz w:val="28"/>
+          <w:szCs w:val="28"/>
+        </w:rPr>
+      </w:pPr>
+    </w:p>
+    <w:p>
+      <w:pPr>
+        <w:rPr>
+          <w:sz w:val="28"/>
+          <w:szCs w:val="28"/>
+        </w:rPr>
+      </w:pPr>
+      <w:r>
+        <w:rPr>
+          <w:sz w:val="28"/>
+          <w:szCs w:val="28"/>
+        </w:rPr>
+        <w:t xml:space="preserve">Статус тест-кейса: </w:t>
+      </w:r>
+      <w:proofErr w:type="spellStart"/>
+      <w:r>
+        <w:rPr>
+          <w:sz w:val="28"/>
+          <w:szCs w:val="28"/>
+        </w:rPr>
+        <w:t>passed</w:t>
+      </w:r>
+      <w:proofErr w:type="spellEnd"/>
+    </w:p>
+    <w:p>
+      <w:pPr>
+        <w:rPr>
+          <w:sz w:val="28"/>
+          <w:szCs w:val="28"/>
+        </w:rPr>
+      </w:pPr>
+    </w:p>
+    <w:p>
+      <w:pPr>
+        <w:rPr>
+          <w:sz w:val="28"/>
+          <w:szCs w:val="28"/>
+        </w:rPr>
+      </w:pPr>
+      <w:r>
+        <w:rPr>
+          <w:sz w:val="28"/>
+          <w:szCs w:val="28"/>
+        </w:rPr>
+        <w:t>Тест-кейс №2</w:t>
+      </w:r>
+    </w:p>
+    <w:p>
+      <w:pPr>
+        <w:rPr>
+          <w:sz w:val="28"/>
+          <w:szCs w:val="28"/>
+        </w:rPr>
+      </w:pPr>
+      <w:r>
+        <w:rPr>
+          <w:sz w:val="28"/>
+          <w:szCs w:val="28"/>
+        </w:rPr>
+        <w:t>Вхідні дані:</w:t>
+      </w:r>
+    </w:p>
+    <w:p>
+      <w:pPr>
+        <w:rPr>
+          <w:sz w:val="28"/>
+          <w:szCs w:val="28"/>
+        </w:rPr>
+      </w:pPr>
+      <w:r>
+        <w:rPr>
+          <w:sz w:val="28"/>
+          <w:szCs w:val="28"/>
+        </w:rPr>
+        <w:t>Сума покупки=1500</w:t>
+      </w:r>
+    </w:p>
+    <w:p>
+      <w:pPr>
+        <w:rPr>
+          <w:sz w:val="28"/>
+          <w:szCs w:val="28"/>
+        </w:rPr>
+      </w:pPr>
+      <w:r>
+        <w:rPr>
+          <w:sz w:val="28"/>
+          <w:szCs w:val="28"/>
+        </w:rPr>
+        <w:t>Розмір=44</w:t>
+      </w:r>
+    </w:p>
+    <w:p>
+      <w:pPr>
+        <w:rPr>
+          <w:sz w:val="28"/>
+          <w:szCs w:val="28"/>
+        </w:rPr>
+      </w:pPr>
+      <w:r>
+        <w:rPr>
+          <w:sz w:val="28"/>
+          <w:szCs w:val="28"/>
+        </w:rPr>
+        <w:t>Число N=2</w:t>
+      </w:r>
+    </w:p>
+    <w:p>
+      <w:pPr>
+        <w:rPr>
+          <w:sz w:val="28"/>
+          <w:szCs w:val="28"/>
+        </w:rPr>
+      </w:pPr>
+    </w:p>
+    <w:p>
+      <w:pPr>
+        <w:rPr>
+          <w:sz w:val="28"/>
+          <w:szCs w:val="28"/>
+        </w:rPr>
+      </w:pPr>
+      <w:r>
+        <w:rPr>
+          <w:sz w:val="28"/>
+          <w:szCs w:val="28"/>
+        </w:rPr>
+        <w:t>1425</w:t>
+      </w:r>
+    </w:p>
+    <w:p>
+      <w:pPr>
+        <w:rPr>
+          <w:sz w:val="28"/>
+          <w:szCs w:val="28"/>
+        </w:rPr>
+      </w:pPr>
+      <w:r>
+        <w:rPr>
+          <w:sz w:val="28"/>
+          <w:szCs w:val="28"/>
+        </w:rPr>
+        <w:t>Відповідник у системі Франції - 2</w:t>
+      </w:r>
+    </w:p>
+    <w:p>
+      <w:pPr>
+        <w:rPr>
+          <w:sz w:val="28"/>
+          <w:szCs w:val="28"/>
+        </w:rPr>
+      </w:pPr>
+      <w:r>
+        <w:rPr>
+          <w:sz w:val="28"/>
+          <w:szCs w:val="28"/>
+        </w:rPr>
+        <w:t>Відповідник у системі Великобританії - 34</w:t>
+      </w:r>
+    </w:p>
+    <w:p>
+      <w:pPr>
+        <w:rPr>
+          <w:sz w:val="28"/>
+          <w:szCs w:val="28"/>
+        </w:rPr>
+      </w:pPr>
+      <w:r>
+        <w:rPr>
+          <w:sz w:val="28"/>
+          <w:szCs w:val="28"/>
+        </w:rPr>
+        <w:t>Відповідник у міжнародній системі - S</w:t>
+      </w:r>
+    </w:p>
+    <w:p>
+      <w:pPr>
+        <w:rPr>
+          <w:sz w:val="28"/>
+          <w:szCs w:val="28"/>
+        </w:rPr>
+      </w:pPr>
+      <w:r>
+        <w:rPr>
+          <w:sz w:val="28"/>
+          <w:szCs w:val="28"/>
+        </w:rPr>
+        <w:t>31</w:t>
+      </w:r>
+    </w:p>
+    <w:p>
+      <w:pPr>
+        <w:rPr>
+          <w:sz w:val="28"/>
+          <w:szCs w:val="28"/>
+        </w:rPr>
+      </w:pPr>
+    </w:p>
+    <w:p>
+      <w:pPr>
+        <w:rPr>
+          <w:sz w:val="28"/>
+          <w:szCs w:val="28"/>
+        </w:rPr>
+      </w:pPr>
+      <w:r>
+        <w:rPr>
+          <w:sz w:val="28"/>
+          <w:szCs w:val="28"/>
+        </w:rPr>
+        <w:t xml:space="preserve">Статус тест-кейса: </w:t>
+      </w:r>
+      <w:proofErr w:type="spellStart"/>
+      <w:r>
+        <w:rPr>
+          <w:sz w:val="28"/>
+          <w:szCs w:val="28"/>
+        </w:rPr>
+        <w:t>passed</w:t>
+      </w:r>
+      <w:proofErr w:type="spellEnd"/>
+    </w:p>
+    <w:p>
+      <w:pPr>
+        <w:rPr>
+          <w:sz w:val="28"/>
+          <w:szCs w:val="28"/>
+        </w:rPr>
+      </w:pPr>
+    </w:p>
+    <w:p>
+      <w:pPr>
+        <w:rPr>
+          <w:sz w:val="28"/>
+          <w:szCs w:val="28"/>
+        </w:rPr>
+      </w:pPr>
+      <w:r>
+        <w:rPr>
+          <w:sz w:val="28"/>
+          <w:szCs w:val="28"/>
+        </w:rPr>
+        <w:t>Тест-кейс №3</w:t>
+      </w:r>
+    </w:p>
+    <w:p>
+      <w:pPr>
+        <w:rPr>
+          <w:sz w:val="28"/>
+          <w:szCs w:val="28"/>
+        </w:rPr>
+      </w:pPr>
+      <w:r>
+        <w:rPr>
+          <w:sz w:val="28"/>
+          <w:szCs w:val="28"/>
+        </w:rPr>
+        <w:t>Вхідні дані:</w:t>
+      </w:r>
+    </w:p>
+    <w:p>
+      <w:pPr>
+        <w:rPr>
+          <w:sz w:val="28"/>
+          <w:szCs w:val="28"/>
+        </w:rPr>
+      </w:pPr>
+      <w:r>
+        <w:rPr>
+          <w:sz w:val="28"/>
+          <w:szCs w:val="28"/>
+        </w:rPr>
+        <w:lastRenderedPageBreak/>
+        <w:t>Сума покупки=2600</w:t>
+      </w:r>
+    </w:p>
+    <w:p>
+      <w:pPr>
+        <w:rPr>
+          <w:sz w:val="28"/>
+          <w:szCs w:val="28"/>
+        </w:rPr>
+      </w:pPr>
+      <w:r>
+        <w:rPr>
+          <w:sz w:val="28"/>
+          <w:szCs w:val="28"/>
+        </w:rPr>
+        <w:t>Розмір=46</w:t>
+      </w:r>
+    </w:p>
+    <w:p>
+      <w:pPr>
+        <w:rPr>
+          <w:sz w:val="28"/>
+          <w:szCs w:val="28"/>
+        </w:rPr>
+      </w:pPr>
+      <w:r>
+        <w:rPr>
+          <w:sz w:val="28"/>
+          <w:szCs w:val="28"/>
+        </w:rPr>
+        <w:t>Число N=10</w:t>
+      </w:r>
+    </w:p>
+    <w:p>
+      <w:pPr>
+        <w:rPr>
+          <w:sz w:val="28"/>
+          <w:szCs w:val="28"/>
+        </w:rPr>
+      </w:pPr>
+    </w:p>
+    <w:p>
+      <w:pPr>
+        <w:rPr>
+          <w:sz w:val="28"/>
+          <w:szCs w:val="28"/>
+        </w:rPr>
+      </w:pPr>
+      <w:r>
+        <w:rPr>
+          <w:sz w:val="28"/>
+          <w:szCs w:val="28"/>
+        </w:rPr>
+        <w:t>2418</w:t>
+      </w:r>
+    </w:p>
+    <w:p>
+      <w:pPr>
+        <w:rPr>
+          <w:sz w:val="28"/>
+          <w:szCs w:val="28"/>
+        </w:rPr>
+      </w:pPr>
+      <w:r>
+        <w:rPr>
+          <w:sz w:val="28"/>
+          <w:szCs w:val="28"/>
+        </w:rPr>
+        <w:t>Відповідник у системі Франції - 3</w:t>
+      </w:r>
+    </w:p>
+    <w:p>
+      <w:pPr>
+        <w:rPr>
+          <w:sz w:val="28"/>
+          <w:szCs w:val="28"/>
+        </w:rPr>
+      </w:pPr>
+      <w:r>
+        <w:rPr>
+          <w:sz w:val="28"/>
+          <w:szCs w:val="28"/>
+        </w:rPr>
+        <w:t>Відповідник у системі Великобританії - 36</w:t>
+      </w:r>
+    </w:p>
+    <w:p>
+      <w:pPr>
+        <w:rPr>
+          <w:sz w:val="28"/>
+          <w:szCs w:val="28"/>
+        </w:rPr>
+      </w:pPr>
+      <w:r>
+        <w:rPr>
+          <w:sz w:val="28"/>
+          <w:szCs w:val="28"/>
+        </w:rPr>
+        <w:t>Відповідник у міжнародній системі - M</w:t>
+      </w:r>
+    </w:p>
+    <w:p>
+      <w:pPr>
+        <w:rPr>
+          <w:sz w:val="28"/>
+          <w:szCs w:val="28"/>
+        </w:rPr>
+      </w:pPr>
+      <w:r>
+        <w:rPr>
+          <w:sz w:val="28"/>
+          <w:szCs w:val="28"/>
+        </w:rPr>
+        <w:t>30</w:t>
+      </w:r>
+    </w:p>
+    <w:p>
+      <w:pPr>
+        <w:rPr>
+          <w:sz w:val="28"/>
+          <w:szCs w:val="28"/>
+        </w:rPr>
+      </w:pPr>
+    </w:p>
+    <w:p>
+      <w:pPr>
+        <w:rPr>
+          <w:sz w:val="28"/>
+          <w:szCs w:val="28"/>
+        </w:rPr>
+      </w:pPr>
+      <w:r>
+        <w:rPr>
+          <w:sz w:val="28"/>
+          <w:szCs w:val="28"/>
+        </w:rPr>
+        <w:t xml:space="preserve">Статус тест-кейса: </w:t>
+      </w:r>
+      <w:proofErr w:type="spellStart"/>
+      <w:r>
+        <w:rPr>
+          <w:sz w:val="28"/>
+          <w:szCs w:val="28"/>
+        </w:rPr>
+        <w:t>passed</w:t>
+      </w:r>
+      <w:proofErr w:type="spellEnd"/>
+    </w:p>
+    <w:p>
+      <w:pPr>
+        <w:rPr>
+          <w:sz w:val="28"/>
+          <w:szCs w:val="28"/>
+        </w:rPr>
+      </w:pPr>
+    </w:p>
+    <w:p>
+      <w:pPr>
+        <w:rPr>
+          <w:sz w:val="28"/>
+          <w:szCs w:val="28"/>
+        </w:rPr>
+      </w:pPr>
+      <w:r>
+        <w:rPr>
+          <w:sz w:val="28"/>
+          <w:szCs w:val="28"/>
+        </w:rPr>
+        <w:t>Тест-кейс №4</w:t>
+      </w:r>
+    </w:p>
+    <w:p>
+      <w:pPr>
+        <w:rPr>
+          <w:sz w:val="28"/>
+          <w:szCs w:val="28"/>
+        </w:rPr>
+      </w:pPr>
+      <w:r>
+        <w:rPr>
+          <w:sz w:val="28"/>
+          <w:szCs w:val="28"/>
+        </w:rPr>
+        <w:t>Вхідні дані:</w:t>
+      </w:r>
+    </w:p>
+    <w:p>
+      <w:pPr>
+        <w:rPr>
+          <w:sz w:val="28"/>
+          <w:szCs w:val="28"/>
+        </w:rPr>
+      </w:pPr>
+      <w:r>
+        <w:rPr>
+          <w:sz w:val="28"/>
+          <w:szCs w:val="28"/>
+        </w:rPr>
+        <w:t>Сума покупки=4125</w:t>
+      </w:r>
+    </w:p>
+    <w:p>
+      <w:pPr>
+        <w:rPr>
+          <w:sz w:val="28"/>
+          <w:szCs w:val="28"/>
+        </w:rPr>
+      </w:pPr>
+      <w:r>
+        <w:rPr>
+          <w:sz w:val="28"/>
+          <w:szCs w:val="28"/>
+        </w:rPr>
+        <w:t>Розмір=48</w:t>
+      </w:r>
+    </w:p>
+    <w:p>
+      <w:pPr>
+        <w:rPr>
+          <w:sz w:val="28"/>
+          <w:szCs w:val="28"/>
+        </w:rPr>
+      </w:pPr>
+      <w:r>
+        <w:rPr>
+          <w:sz w:val="28"/>
+          <w:szCs w:val="28"/>
+        </w:rPr>
+        <w:t>Число N=671</w:t>
+      </w:r>
+    </w:p>
+    <w:p>
+      <w:pPr>
+        <w:rPr>
+          <w:sz w:val="28"/>
+          <w:szCs w:val="28"/>
+        </w:rPr>
+      </w:pPr>
+    </w:p>
+    <w:p>
+      <w:pPr>
+        <w:rPr>
+          <w:sz w:val="28"/>
+          <w:szCs w:val="28"/>
+        </w:rPr>
+      </w:pPr>
+      <w:r>
+        <w:rPr>
+          <w:sz w:val="28"/>
+          <w:szCs w:val="28"/>
+        </w:rPr>
+        <w:t>3712.5</w:t>
+      </w:r>
+    </w:p>
+    <w:p>
+      <w:pPr>
+        <w:rPr>
+          <w:sz w:val="28"/>
+          <w:szCs w:val="28"/>
+        </w:rPr>
+      </w:pPr>
+      <w:r>
+        <w:rPr>
+          <w:sz w:val="28"/>
+          <w:szCs w:val="28"/>
+        </w:rPr>
+        <w:t>Відповідник у системі Франції - 4</w:t>
+      </w:r>
+    </w:p>
+    <w:p>
+      <w:pPr>
+        <w:rPr>
+          <w:sz w:val="28"/>
+          <w:szCs w:val="28"/>
+        </w:rPr>
+      </w:pPr>
+      <w:r>
+        <w:rPr>
+          <w:sz w:val="28"/>
+          <w:szCs w:val="28"/>
+        </w:rPr>
+        <w:t>Відповідник у системі Великобританії - 38</w:t>
+      </w:r>
+    </w:p>
+    <w:p>
+      <w:pPr>
+        <w:rPr>
+          <w:sz w:val="28"/>
+          <w:szCs w:val="28"/>
+        </w:rPr>
+      </w:pPr>
+      <w:r>
+        <w:rPr>
+          <w:sz w:val="28"/>
+          <w:szCs w:val="28"/>
+        </w:rPr>
+        <w:t>Відповідник у міжнародній системі - L</w:t>
+      </w:r>
+    </w:p>
+    <w:p>
+      <w:pPr>
+        <w:rPr>
+          <w:sz w:val="28"/>
+          <w:szCs w:val="28"/>
+        </w:rPr>
+      </w:pPr>
+      <w:r>
+        <w:rPr>
+          <w:sz w:val="28"/>
+          <w:szCs w:val="28"/>
+        </w:rPr>
+        <w:t>25</w:t>
+      </w:r>
+    </w:p>
+    <w:p>
+      <w:pPr>
+        <w:rPr>
+          <w:sz w:val="28"/>
+          <w:szCs w:val="28"/>
+        </w:rPr>
+      </w:pPr>
+    </w:p>
+    <w:p>
+      <w:pPr>
+        <w:rPr>
+          <w:sz w:val="28"/>
+          <w:szCs w:val="28"/>
+        </w:rPr>
+      </w:pPr>
+      <w:r>
+        <w:rPr>
+          <w:sz w:val="28"/>
+          <w:szCs w:val="28"/>
+        </w:rPr>
+        <w:t xml:space="preserve">Статус тест-кейса: </w:t>
+      </w:r>
+      <w:proofErr w:type="spellStart"/>
+      <w:r>
+        <w:rPr>
+          <w:sz w:val="28"/>
+          <w:szCs w:val="28"/>
+        </w:rPr>
+        <w:t>passed</w:t>
+      </w:r>
+      <w:proofErr w:type="spellEnd"/>
+    </w:p>
+    <w:p>
+      <w:pPr>
+        <w:rPr>
+          <w:sz w:val="28"/>
+          <w:szCs w:val="28"/>
+        </w:rPr>
+      </w:pPr>
+    </w:p>
+    <w:p>
+      <w:pPr>
+        <w:rPr>
+          <w:sz w:val="28"/>
+          <w:szCs w:val="28"/>
+        </w:rPr>
+      </w:pPr>
+      <w:r>
+        <w:rPr>
+          <w:sz w:val="28"/>
+          <w:szCs w:val="28"/>
+        </w:rPr>
+        <w:t>Тест-кейс №5</w:t>
+      </w:r>
+    </w:p>
+    <w:p>
+      <w:pPr>
+        <w:rPr>
+          <w:sz w:val="28"/>
+          <w:szCs w:val="28"/>
+        </w:rPr>
+      </w:pPr>
+      <w:r>
+        <w:rPr>
+          <w:sz w:val="28"/>
+          <w:szCs w:val="28"/>
+        </w:rPr>
+        <w:t>Вхідні дані:</w:t>
+      </w:r>
+    </w:p>
+    <w:p>
+      <w:pPr>
+        <w:rPr>
+          <w:sz w:val="28"/>
+          <w:szCs w:val="28"/>
+        </w:rPr>
+      </w:pPr>
+      <w:r>
+        <w:rPr>
+          <w:sz w:val="28"/>
+          <w:szCs w:val="28"/>
+        </w:rPr>
+        <w:t>Сума покупки=7777</w:t>
+      </w:r>
+    </w:p>
+    <w:p>
+      <w:pPr>
+        <w:rPr>
+          <w:sz w:val="28"/>
+          <w:szCs w:val="28"/>
+        </w:rPr>
+      </w:pPr>
+      <w:r>
+        <w:rPr>
+          <w:sz w:val="28"/>
+          <w:szCs w:val="28"/>
+        </w:rPr>
+        <w:t>Розмір=54</w:t>
+      </w:r>
+    </w:p>
+    <w:p>
+      <w:pPr>
+        <w:rPr>
+          <w:sz w:val="28"/>
+          <w:szCs w:val="28"/>
+        </w:rPr>
+      </w:pPr>
+      <w:r>
+        <w:rPr>
+          <w:sz w:val="28"/>
+          <w:szCs w:val="28"/>
+        </w:rPr>
+        <w:t>Число N=31</w:t>
+      </w:r>
+    </w:p>
+    <w:p>
+      <w:pPr>
+        <w:rPr>
+          <w:sz w:val="28"/>
+          <w:szCs w:val="28"/>
+        </w:rPr>
+      </w:pPr>
+    </w:p>
+    <w:p>
+      <w:pPr>
+        <w:rPr>
+          <w:sz w:val="28"/>
+          <w:szCs w:val="28"/>
+        </w:rPr>
+      </w:pPr>
+      <w:r>
+        <w:rPr>
+          <w:sz w:val="28"/>
+          <w:szCs w:val="28"/>
+        </w:rPr>
+        <w:t>6221.6</w:t>
+      </w:r>
+    </w:p>
+    <w:p>
+      <w:pPr>
+        <w:rPr>
+          <w:sz w:val="28"/>
+          <w:szCs w:val="28"/>
+        </w:rPr>
+      </w:pPr>
+      <w:r>
+        <w:rPr>
+          <w:sz w:val="28"/>
+          <w:szCs w:val="28"/>
+        </w:rPr>
+        <w:t>Відповідник у системі Франції - відсутній</w:t>
+      </w:r>
+    </w:p>
+    <w:p>
+      <w:pPr>
+        <w:rPr>
+          <w:sz w:val="28"/>
+          <w:szCs w:val="28"/>
+        </w:rPr>
+      </w:pPr>
+      <w:r>
+        <w:rPr>
+          <w:sz w:val="28"/>
+          <w:szCs w:val="28"/>
+        </w:rPr>
+        <w:t>Відповідник у системі Великобританії - 44</w:t>
+      </w:r>
+    </w:p>
+    <w:p>
+      <w:pPr>
+        <w:rPr>
+          <w:sz w:val="28"/>
+          <w:szCs w:val="28"/>
+        </w:rPr>
+      </w:pPr>
+      <w:r>
+        <w:rPr>
+          <w:sz w:val="28"/>
+          <w:szCs w:val="28"/>
+        </w:rPr>
+        <w:t>Відповідник у міжнародній системі - XXXL</w:t>
+      </w:r>
+    </w:p>
+    <w:p>
+      <w:pPr>
+        <w:rPr>
+          <w:sz w:val="28"/>
+          <w:szCs w:val="28"/>
+        </w:rPr>
+      </w:pPr>
+      <w:r>
+        <w:rPr>
+          <w:sz w:val="28"/>
+          <w:szCs w:val="28"/>
+        </w:rPr>
+        <w:t>27</w:t>
+      </w:r>
+    </w:p>
+    <w:p>
+      <w:pPr>
+        <w:rPr>
+          <w:sz w:val="28"/>
+          <w:szCs w:val="28"/>
+        </w:rPr>
+      </w:pPr>
+    </w:p>
+    <w:p>
+      <w:pPr>
+        <w:rPr>
+          <w:sz w:val="28"/>
+          <w:szCs w:val="28"/>
+        </w:rPr>
+      </w:pPr>
+      <w:r>
+        <w:rPr>
+          <w:sz w:val="28"/>
+          <w:szCs w:val="28"/>
+        </w:rPr>
+        <w:t xml:space="preserve">Статус тест-кейса: </w:t>
+      </w:r>
+      <w:proofErr w:type="spellStart"/>
+      <w:r>
+        <w:rPr>
+          <w:sz w:val="28"/>
+          <w:szCs w:val="28"/>
+        </w:rPr>
+        <w:t>passed</w:t>
+      </w:r>
+      <w:proofErr w:type="spellEnd"/>
+    </w:p>
+    <w:p>
+      <w:pPr>
+        <w:rPr>
+          <w:sz w:val="28"/>
+          <w:szCs w:val="28"/>
+        </w:rPr>
+      </w:pPr>
+    </w:p>
+    <w:p>
+      <w:pPr>
+        <w:rPr>
+          <w:sz w:val="28"/>
+          <w:szCs w:val="28"/>
+        </w:rPr>
+      </w:pPr>
+      <w:r>
+        <w:rPr>
+          <w:sz w:val="28"/>
+          <w:szCs w:val="28"/>
+        </w:rPr>
+        <w:t>Тест-кейс №6</w:t>
+      </w:r>
+    </w:p>
+    <w:p>
+      <w:pPr>
+        <w:rPr>
+          <w:sz w:val="28"/>
+          <w:szCs w:val="28"/>
+        </w:rPr>
+      </w:pPr>
+      <w:r>
+        <w:rPr>
+          <w:sz w:val="28"/>
+          <w:szCs w:val="28"/>
+        </w:rPr>
+        <w:t>Вхідні дані:</w:t>
+      </w:r>
+    </w:p>
+    <w:p>
+      <w:pPr>
+        <w:rPr>
+          <w:sz w:val="28"/>
+          <w:szCs w:val="28"/>
+        </w:rPr>
+      </w:pPr>
+      <w:r>
+        <w:rPr>
+          <w:sz w:val="28"/>
+          <w:szCs w:val="28"/>
+        </w:rPr>
+        <w:t>Сума покупки=11111</w:t>
+      </w:r>
+    </w:p>
+    <w:p>
+      <w:pPr>
+        <w:rPr>
+          <w:sz w:val="28"/>
+          <w:szCs w:val="28"/>
+        </w:rPr>
+      </w:pPr>
+      <w:r>
+        <w:rPr>
+          <w:sz w:val="28"/>
+          <w:szCs w:val="28"/>
+        </w:rPr>
+        <w:t>Розмір=43</w:t>
+      </w:r>
+    </w:p>
+    <w:p>
+      <w:pPr>
+        <w:rPr>
+          <w:sz w:val="28"/>
+          <w:szCs w:val="28"/>
+        </w:rPr>
+      </w:pPr>
+      <w:r>
+        <w:rPr>
+          <w:sz w:val="28"/>
+          <w:szCs w:val="28"/>
+        </w:rPr>
+        <w:t>Число N=-1</w:t>
+      </w:r>
+    </w:p>
+    <w:p>
+      <w:pPr>
+        <w:rPr>
+          <w:sz w:val="28"/>
+          <w:szCs w:val="28"/>
+        </w:rPr>
+      </w:pPr>
+    </w:p>
+    <w:p>
+      <w:pPr>
+        <w:rPr>
+          <w:sz w:val="28"/>
+          <w:szCs w:val="28"/>
+        </w:rPr>
+      </w:pPr>
+      <w:r>
+        <w:rPr>
+          <w:sz w:val="28"/>
+          <w:szCs w:val="28"/>
+        </w:rPr>
+        <w:t>8888.8</w:t>
+      </w:r>
+    </w:p>
+    <w:p>
+      <w:pPr>
+        <w:rPr>
+          <w:sz w:val="28"/>
+          <w:szCs w:val="28"/>
+        </w:rPr>
+      </w:pPr>
+      <w:r>
+        <w:rPr>
+          <w:sz w:val="28"/>
+          <w:szCs w:val="28"/>
+        </w:rPr>
+        <w:lastRenderedPageBreak/>
+        <w:t>Такого розміру не існує.</w:t>
+      </w:r>
+    </w:p>
+    <w:p>
+      <w:pPr>
+        <w:rPr>
+          <w:sz w:val="28"/>
+          <w:szCs w:val="28"/>
+        </w:rPr>
+      </w:pPr>
+      <w:r>
+        <w:rPr>
+          <w:sz w:val="28"/>
+          <w:szCs w:val="28"/>
+        </w:rPr>
+        <w:t>0</w:t>
+      </w:r>
+    </w:p>
+    <w:p>
+      <w:pPr>
+        <w:rPr>
+          <w:sz w:val="28"/>
+          <w:szCs w:val="28"/>
+        </w:rPr>
+      </w:pPr>
+    </w:p>
+    <w:p>
+      <w:pPr>
+        <w:rPr>
+          <w:sz w:val="28"/>
+          <w:szCs w:val="28"/>
+        </w:rPr>
+      </w:pPr>
+      <w:r>
+        <w:rPr>
+          <w:sz w:val="28"/>
+          <w:szCs w:val="28"/>
+        </w:rPr>
+        <w:t xml:space="preserve">Статус тест-кейса: </w:t>
+      </w:r>
+      <w:proofErr w:type="spellStart"/>
+      <w:r>
+        <w:rPr>
+          <w:sz w:val="28"/>
+          <w:szCs w:val="28"/>
+        </w:rPr>
+        <w:t>passed</w:t>
+      </w:r>
+      <w:proofErr w:type="spellEnd"/>
+    </w:p>
+    <w:p>
+      <w:pPr>
+        <w:rPr>
+          <w:sz w:val="28"/>
+          <w:szCs w:val="28"/>
+        </w:rPr>
+      </w:pPr>
+    </w:p>
+    <w:p>
+      <w:pPr>
+        <w:rPr>
+          <w:sz w:val="28"/>
+          <w:szCs w:val="28"/>
+        </w:rPr>
+      </w:pPr>
+      <w:r>
+        <w:rPr>
+          <w:sz w:val="28"/>
+          <w:szCs w:val="28"/>
+        </w:rPr>
+        <w:t>Тест-кейс №7</w:t>
+      </w:r>
+    </w:p>
+    <w:p>
+      <w:pPr>
+        <w:rPr>
+          <w:sz w:val="28"/>
+          <w:szCs w:val="28"/>
+        </w:rPr>
+      </w:pPr>
+      <w:r>
+        <w:rPr>
+          <w:sz w:val="28"/>
+          <w:szCs w:val="28"/>
+        </w:rPr>
+        <w:t>Вхідні дані:</w:t>
+      </w:r>
+    </w:p>
+    <w:p>
+      <w:pPr>
+        <w:rPr>
+          <w:sz w:val="28"/>
+          <w:szCs w:val="28"/>
+        </w:rPr>
+      </w:pPr>
+      <w:r>
+        <w:rPr>
+          <w:sz w:val="28"/>
+          <w:szCs w:val="28"/>
+        </w:rPr>
+        <w:t>Сума покупки=-1000</w:t>
+      </w:r>
+    </w:p>
+    <w:p>
+      <w:pPr>
+        <w:rPr>
+          <w:sz w:val="28"/>
+          <w:szCs w:val="28"/>
+        </w:rPr>
+      </w:pPr>
+      <w:r>
+        <w:rPr>
+          <w:sz w:val="28"/>
+          <w:szCs w:val="28"/>
+        </w:rPr>
+        <w:t>Розмір=-1</w:t>
+      </w:r>
+    </w:p>
+    <w:p>
+      <w:pPr>
+        <w:rPr>
+          <w:sz w:val="28"/>
+          <w:szCs w:val="28"/>
+        </w:rPr>
+      </w:pPr>
+      <w:r>
+        <w:rPr>
+          <w:sz w:val="28"/>
+          <w:szCs w:val="28"/>
+        </w:rPr>
+        <w:t>Число N=80001</w:t>
+      </w:r>
+    </w:p>
+    <w:p>
+      <w:pPr>
+        <w:rPr>
+          <w:sz w:val="28"/>
+          <w:szCs w:val="28"/>
+        </w:rPr>
+      </w:pPr>
+      <w:r>
+        <w:rPr>
+          <w:sz w:val="28"/>
+          <w:szCs w:val="28"/>
+        </w:rPr>
+        <w:t xml:space="preserve">Вартість має бути </w:t>
+      </w:r>
+      <w:proofErr w:type="spellStart"/>
+      <w:r>
+        <w:rPr>
+          <w:sz w:val="28"/>
+          <w:szCs w:val="28"/>
+        </w:rPr>
+        <w:t>додатньою</w:t>
+      </w:r>
+      <w:proofErr w:type="spellEnd"/>
+      <w:r>
+        <w:rPr>
+          <w:sz w:val="28"/>
+          <w:szCs w:val="28"/>
+        </w:rPr>
+        <w:t>.</w:t>
+      </w:r>
+    </w:p>
+    <w:p>
+      <w:pPr>
+        <w:rPr>
+          <w:sz w:val="28"/>
+          <w:szCs w:val="28"/>
+        </w:rPr>
+      </w:pPr>
+      <w:r>
+        <w:rPr>
+          <w:sz w:val="28"/>
+          <w:szCs w:val="28"/>
+        </w:rPr>
+        <w:t>0</w:t>
+      </w:r>
+    </w:p>
+    <w:p>
+      <w:pPr>
+        <w:rPr>
+          <w:sz w:val="28"/>
+          <w:szCs w:val="28"/>
+        </w:rPr>
+      </w:pPr>
+      <w:r>
+        <w:rPr>
+          <w:sz w:val="28"/>
+          <w:szCs w:val="28"/>
+        </w:rPr>
+        <w:t>Такого розміру не існує.</w:t>
+      </w:r>
+    </w:p>
+    <w:p>
+      <w:pPr>
+        <w:rPr>
+          <w:sz w:val="28"/>
+          <w:szCs w:val="28"/>
+        </w:rPr>
+      </w:pPr>
+      <w:r>
+        <w:rPr>
+          <w:sz w:val="28"/>
+          <w:szCs w:val="28"/>
+        </w:rPr>
+        <w:t>0</w:t>
+      </w:r>
+    </w:p>
+    <w:p>
+      <w:pPr>
+        <w:rPr>
+          <w:sz w:val="28"/>
+          <w:szCs w:val="28"/>
+        </w:rPr>
+      </w:pPr>
+    </w:p>
+    <w:p>
+      <w:pPr>
+        <w:rPr>
+          <w:sz w:val="28"/>
+          <w:szCs w:val="28"/>
+        </w:rPr>
+      </w:pPr>
+      <w:r>
+        <w:rPr>
+          <w:sz w:val="28"/>
+          <w:szCs w:val="28"/>
+        </w:rPr>
+        <w:t xml:space="preserve">Статус тест-кейса: </w:t>
+      </w:r>
+      <w:proofErr w:type="spellStart"/>
+      <w:r>
+        <w:rPr>
+          <w:sz w:val="28"/>
+          <w:szCs w:val="28"/>
+        </w:rPr>
+        <w:t>passed</w:t>
+      </w:r>
+      <w:proofErr w:type="spellEnd"/>
     </w:p>
     <w:sectPr>
       <w:pgSz w:w="11906" w:h="16838"/>
@@ -5259,7 +6550,7 @@
 </file>
 
 <file path=customXml/itemProps1.xml><?xml version="1.0" encoding="utf-8"?>
-<ds:datastoreItem xmlns:ds="http://schemas.openxmlformats.org/officeDocument/2006/customXml" ds:itemID="{3360419C-60B4-4878-A3F1-9240F5891BFF}">
+<ds:datastoreItem xmlns:ds="http://schemas.openxmlformats.org/officeDocument/2006/customXml" ds:itemID="{0B3EAEAA-85EA-448F-80AE-078F1A306FCF}">
   <ds:schemaRefs>
     <ds:schemaRef ds:uri="http://schemas.openxmlformats.org/officeDocument/2006/bibliography"/>
   </ds:schemaRefs>

</xml_diff>